<commit_message>
events note update 20240710_Robert_Batey 20240829_Jin_Billy_Li
</commit_message>
<xml_diff>
--- a/files/events_note/20240710_Robert_Batey.docx
+++ b/files/events_note/20240710_Robert_Batey.docx
@@ -67,8 +67,24 @@
           <w:shd w:val="clear" w:color="auto" w:fill="FFFFFF"/>
           <w:lang w:bidi="ar"/>
         </w:rPr>
-        <w:t>A mechanistic perspective on how small molecules drive mRNA expression by riboswitches</w:t>
-      </w:r>
+        <w:t xml:space="preserve">A mechanistic perspective on how small molecules drive mRNA expression by </w:t>
+      </w:r>
+      <w:proofErr w:type="gramStart"/>
+      <w:r>
+        <w:rPr>
+          <w:rFonts w:ascii="Times New Roman Bold" w:eastAsia="SimSun" w:hAnsi="Times New Roman Bold" w:cs="Times New Roman Bold"/>
+          <w:b/>
+          <w:bCs/>
+          <w:color w:val="18191C"/>
+          <w:kern w:val="0"/>
+          <w:sz w:val="28"/>
+          <w:szCs w:val="28"/>
+          <w:shd w:val="clear" w:color="auto" w:fill="FFFFFF"/>
+          <w:lang w:bidi="ar"/>
+        </w:rPr>
+        <w:t>riboswitches</w:t>
+      </w:r>
+      <w:proofErr w:type="gramEnd"/>
     </w:p>
     <w:p>
       <w:pPr>
@@ -495,7 +511,17 @@
           <w:szCs w:val="21"/>
           <w:lang w:bidi="ar"/>
         </w:rPr>
-        <w:t>riboswitch</w:t>
+        <w:t>R</w:t>
+      </w:r>
+      <w:r>
+        <w:rPr>
+          <w:rFonts w:ascii="Times New Roman Regular" w:eastAsia="SimSun" w:hAnsi="Times New Roman Regular" w:cs="Times New Roman Regular"/>
+          <w:color w:val="000000" w:themeColor="text1"/>
+          <w:kern w:val="0"/>
+          <w:szCs w:val="21"/>
+          <w:lang w:bidi="ar"/>
+        </w:rPr>
+        <w:t>iboswitch</w:t>
       </w:r>
       <w:r>
         <w:rPr>
@@ -1246,8 +1272,20 @@
           <w:szCs w:val="21"/>
           <w:lang w:bidi="ar"/>
         </w:rPr>
-        <w:t>RNA thermomter</w:t>
-      </w:r>
+        <w:t>RNA </w:t>
+      </w:r>
+      <w:proofErr w:type="spellStart"/>
+      <w:r>
+        <w:rPr>
+          <w:rFonts w:ascii="Times New Roman Regular" w:eastAsia="SimSun" w:hAnsi="Times New Roman Regular" w:cs="Times New Roman Regular"/>
+          <w:color w:val="000000" w:themeColor="text1"/>
+          <w:kern w:val="0"/>
+          <w:szCs w:val="21"/>
+          <w:lang w:bidi="ar"/>
+        </w:rPr>
+        <w:t>thermomter</w:t>
+      </w:r>
+      <w:proofErr w:type="spellEnd"/>
       <w:r>
         <w:rPr>
           <w:rFonts w:ascii="Times New Roman Regular" w:eastAsia="SimSun" w:hAnsi="Times New Roman Regular" w:cs="Times New Roman Regular"/>
@@ -1411,7 +1449,27 @@
           <w:szCs w:val="21"/>
           <w:lang w:bidi="ar"/>
         </w:rPr>
-        <w:t>3 riboswitch</w:t>
+        <w:t xml:space="preserve">3 </w:t>
+      </w:r>
+      <w:r>
+        <w:rPr>
+          <w:rFonts w:ascii="Times New Roman Regular" w:eastAsia="SimSun" w:hAnsi="Times New Roman Regular" w:cs="Times New Roman Regular"/>
+          <w:color w:val="000000" w:themeColor="text1"/>
+          <w:kern w:val="0"/>
+          <w:szCs w:val="21"/>
+          <w:lang w:bidi="ar"/>
+        </w:rPr>
+        <w:t>R</w:t>
+      </w:r>
+      <w:r>
+        <w:rPr>
+          <w:rFonts w:ascii="Times New Roman Regular" w:eastAsia="SimSun" w:hAnsi="Times New Roman Regular" w:cs="Times New Roman Regular" w:hint="eastAsia"/>
+          <w:color w:val="000000" w:themeColor="text1"/>
+          <w:kern w:val="0"/>
+          <w:szCs w:val="21"/>
+          <w:lang w:bidi="ar"/>
+        </w:rPr>
+        <w:t>iboswitch</w:t>
       </w:r>
       <w:r>
         <w:rPr>
@@ -1627,7 +1685,7 @@
           <w:szCs w:val="21"/>
           <w:lang w:bidi="ar"/>
         </w:rPr>
-        <w:t>也能够调节哺乳</w:t>
+        <w:t>也能够调节哺</w:t>
       </w:r>
       <w:r>
         <w:rPr>
@@ -1638,7 +1696,7 @@
           <w:lang w:bidi="ar"/>
         </w:rPr>
         <w:lastRenderedPageBreak/>
-        <w:t>动物细胞中的基因表达，并且往往都是通过介导</w:t>
+        <w:t>乳动物细胞中的基因表达，并且往往都是通过介导</w:t>
       </w:r>
       <w:r>
         <w:rPr>
@@ -1914,7 +1972,19 @@
         <w:rPr>
           <w:rFonts w:ascii="SimSun" w:eastAsia="SimSun" w:hAnsi="SimSun" w:cs="SimSun" w:hint="eastAsia"/>
         </w:rPr>
-        <w:t>图4 riboswitch所识别的多种配体类型</w:t>
+        <w:t xml:space="preserve">图4 </w:t>
+      </w:r>
+      <w:r>
+        <w:rPr>
+          <w:rFonts w:ascii="SimSun" w:eastAsia="SimSun" w:hAnsi="SimSun" w:cs="SimSun"/>
+        </w:rPr>
+        <w:t>R</w:t>
+      </w:r>
+      <w:r>
+        <w:rPr>
+          <w:rFonts w:ascii="SimSun" w:eastAsia="SimSun" w:hAnsi="SimSun" w:cs="SimSun" w:hint="eastAsia"/>
+        </w:rPr>
+        <w:t>iboswitch所识别的多种配体类型</w:t>
       </w:r>
     </w:p>
     <w:p>
@@ -1988,7 +2058,19 @@
         <w:rPr>
           <w:rFonts w:ascii="SimSun" w:eastAsia="SimSun" w:hAnsi="SimSun" w:cs="SimSun" w:hint="eastAsia"/>
         </w:rPr>
-        <w:t>图5 riboswitch调控m</w:t>
+        <w:t xml:space="preserve">图5 </w:t>
+      </w:r>
+      <w:r>
+        <w:rPr>
+          <w:rFonts w:ascii="SimSun" w:eastAsia="SimSun" w:hAnsi="SimSun" w:cs="SimSun"/>
+        </w:rPr>
+        <w:t>R</w:t>
+      </w:r>
+      <w:r>
+        <w:rPr>
+          <w:rFonts w:ascii="SimSun" w:eastAsia="SimSun" w:hAnsi="SimSun" w:cs="SimSun" w:hint="eastAsia"/>
+        </w:rPr>
+        <w:t>iboswitch调控m</w:t>
       </w:r>
       <w:r>
         <w:rPr>
@@ -2049,6 +2131,7 @@
         </w:rPr>
         <w:t>的适体域进行单独研究，不仅是因为其序列相对较短，并且在于配体形成复合物后构象一般都较为稳定，在后续的结晶及测量亲和力等方面都较为方便，故而对于全长的</w:t>
       </w:r>
+      <w:proofErr w:type="spellStart"/>
       <w:r>
         <w:rPr>
           <w:rFonts w:ascii="Times New Roman Regular" w:eastAsia="SimSun" w:hAnsi="Times New Roman Regular" w:cs="Times New Roman Regular"/>
@@ -2056,6 +2139,7 @@
         </w:rPr>
         <w:t>riboswitch</w:t>
       </w:r>
+      <w:proofErr w:type="spellEnd"/>
       <w:r>
         <w:rPr>
           <w:rFonts w:ascii="Times New Roman Regular" w:eastAsia="SimSun" w:hAnsi="Times New Roman Regular" w:cs="Times New Roman Regular"/>
@@ -2117,7 +2201,7 @@
           <w:rFonts w:ascii="Times New Roman Regular" w:eastAsia="SimSun" w:hAnsi="Times New Roman Regular" w:cs="Times New Roman Regular"/>
           <w:szCs w:val="21"/>
         </w:rPr>
-        <w:t>不难发现，该适体域有典型的多螺旋结构，在解析出三级结构后研究者还</w:t>
+        <w:t>不难发现，该适体域有典型的多螺旋结构，在解析出三级结构后研究</w:t>
       </w:r>
       <w:r>
         <w:rPr>
@@ -2125,7 +2209,7 @@
           <w:szCs w:val="21"/>
         </w:rPr>
         <w:lastRenderedPageBreak/>
-        <w:t>发现结构中存在三个同轴堆叠现象，分别是</w:t>
+        <w:t>者还发现结构中存在三个同轴堆叠现象，分别是</w:t>
       </w:r>
       <w:r>
         <w:rPr>
@@ -2366,7 +2450,13 @@
         <w:rPr>
           <w:rFonts w:ascii="SimSun" w:eastAsia="SimSun" w:hAnsi="SimSun" w:cs="SimSun"/>
         </w:rPr>
-        <w:t>lysine riboswitch</w:t>
+        <w:t>L</w:t>
+      </w:r>
+      <w:r>
+        <w:rPr>
+          <w:rFonts w:ascii="SimSun" w:eastAsia="SimSun" w:hAnsi="SimSun" w:cs="SimSun"/>
+        </w:rPr>
+        <w:t>ysine riboswitch</w:t>
       </w:r>
       <w:r>
         <w:rPr>
@@ -2799,7 +2889,13 @@
         <w:rPr>
           <w:rFonts w:ascii="SimSun" w:eastAsia="SimSun" w:hAnsi="SimSun" w:cs="SimSun" w:hint="eastAsia"/>
         </w:rPr>
-        <w:t>图8 d</w:t>
+        <w:t xml:space="preserve">图8 </w:t>
+      </w:r>
+      <w:r>
+        <w:rPr>
+          <w:rFonts w:ascii="SimSun" w:eastAsia="SimSun" w:hAnsi="SimSun" w:cs="SimSun"/>
+        </w:rPr>
+        <w:t>D</w:t>
       </w:r>
       <w:r>
         <w:rPr>
@@ -3395,7 +3491,19 @@
         <w:rPr>
           <w:rFonts w:ascii="SimSun" w:eastAsia="SimSun" w:hAnsi="SimSun" w:cs="SimSun" w:hint="eastAsia"/>
         </w:rPr>
-        <w:t>图11 interdomain</w:t>
+        <w:t xml:space="preserve">图11 </w:t>
+      </w:r>
+      <w:r>
+        <w:rPr>
+          <w:rFonts w:ascii="SimSun" w:eastAsia="SimSun" w:hAnsi="SimSun" w:cs="SimSun"/>
+        </w:rPr>
+        <w:t>I</w:t>
+      </w:r>
+      <w:r>
+        <w:rPr>
+          <w:rFonts w:ascii="SimSun" w:eastAsia="SimSun" w:hAnsi="SimSun" w:cs="SimSun" w:hint="eastAsia"/>
+        </w:rPr>
+        <w:t>nterdomain</w:t>
       </w:r>
       <w:r>
         <w:rPr>
@@ -3525,7 +3633,19 @@
         <w:rPr>
           <w:rFonts w:ascii="SimSun" w:eastAsia="SimSun" w:hAnsi="SimSun" w:cs="SimSun" w:hint="eastAsia"/>
         </w:rPr>
-        <w:t>图12 cobala</w:t>
+        <w:t xml:space="preserve">图12 </w:t>
+      </w:r>
+      <w:r>
+        <w:rPr>
+          <w:rFonts w:ascii="SimSun" w:eastAsia="SimSun" w:hAnsi="SimSun" w:cs="SimSun"/>
+        </w:rPr>
+        <w:t>C</w:t>
+      </w:r>
+      <w:r>
+        <w:rPr>
+          <w:rFonts w:ascii="SimSun" w:eastAsia="SimSun" w:hAnsi="SimSun" w:cs="SimSun" w:hint="eastAsia"/>
+        </w:rPr>
+        <w:t>obala</w:t>
       </w:r>
       <w:r>
         <w:rPr>
@@ -3746,7 +3866,19 @@
         <w:rPr>
           <w:rFonts w:ascii="SimSun" w:eastAsia="SimSun" w:hAnsi="SimSun" w:cs="SimSun" w:hint="eastAsia"/>
         </w:rPr>
-        <w:t>图13 strand</w:t>
+        <w:t xml:space="preserve">图13 </w:t>
+      </w:r>
+      <w:r>
+        <w:rPr>
+          <w:rFonts w:ascii="SimSun" w:eastAsia="SimSun" w:hAnsi="SimSun" w:cs="SimSun"/>
+        </w:rPr>
+        <w:t>S</w:t>
+      </w:r>
+      <w:r>
+        <w:rPr>
+          <w:rFonts w:ascii="SimSun" w:eastAsia="SimSun" w:hAnsi="SimSun" w:cs="SimSun" w:hint="eastAsia"/>
+        </w:rPr>
+        <w:t>trand</w:t>
       </w:r>
       <w:r>
         <w:rPr>
@@ -3912,7 +4044,19 @@
         <w:rPr>
           <w:rFonts w:ascii="SimSun" w:eastAsia="SimSun" w:hAnsi="SimSun" w:cs="SimSun" w:hint="eastAsia"/>
         </w:rPr>
-        <w:t xml:space="preserve">图14 riboswitch调节转录的机制示意图 </w:t>
+        <w:t xml:space="preserve">图14 </w:t>
+      </w:r>
+      <w:r>
+        <w:rPr>
+          <w:rFonts w:ascii="SimSun" w:eastAsia="SimSun" w:hAnsi="SimSun" w:cs="SimSun"/>
+        </w:rPr>
+        <w:t>R</w:t>
+      </w:r>
+      <w:r>
+        <w:rPr>
+          <w:rFonts w:ascii="SimSun" w:eastAsia="SimSun" w:hAnsi="SimSun" w:cs="SimSun" w:hint="eastAsia"/>
+        </w:rPr>
+        <w:t xml:space="preserve">iboswitch调节转录的机制示意图 </w:t>
       </w:r>
     </w:p>
     <w:p>
@@ -4199,7 +4343,19 @@
         <w:rPr>
           <w:rFonts w:ascii="SimSun" w:eastAsia="SimSun" w:hAnsi="SimSun" w:cs="SimSun" w:hint="eastAsia"/>
         </w:rPr>
-        <w:t>图15 strand</w:t>
+        <w:t xml:space="preserve">图15 </w:t>
+      </w:r>
+      <w:r>
+        <w:rPr>
+          <w:rFonts w:ascii="SimSun" w:eastAsia="SimSun" w:hAnsi="SimSun" w:cs="SimSun"/>
+        </w:rPr>
+        <w:t>S</w:t>
+      </w:r>
+      <w:r>
+        <w:rPr>
+          <w:rFonts w:ascii="SimSun" w:eastAsia="SimSun" w:hAnsi="SimSun" w:cs="SimSun" w:hint="eastAsia"/>
+        </w:rPr>
+        <w:t>trand</w:t>
       </w:r>
       <w:r>
         <w:rPr>
@@ -4296,7 +4452,19 @@
           <w:rFonts w:ascii="SimSun" w:eastAsia="SimSun" w:hAnsi="SimSun" w:cs="SimSun" w:hint="eastAsia"/>
         </w:rPr>
         <w:lastRenderedPageBreak/>
-        <w:t>图16 riboswitch中strand</w:t>
+        <w:t xml:space="preserve">图16 </w:t>
+      </w:r>
+      <w:r>
+        <w:rPr>
+          <w:rFonts w:ascii="SimSun" w:eastAsia="SimSun" w:hAnsi="SimSun" w:cs="SimSun"/>
+        </w:rPr>
+        <w:t>R</w:t>
+      </w:r>
+      <w:r>
+        <w:rPr>
+          <w:rFonts w:ascii="SimSun" w:eastAsia="SimSun" w:hAnsi="SimSun" w:cs="SimSun" w:hint="eastAsia"/>
+        </w:rPr>
+        <w:t>iboswitch中strand</w:t>
       </w:r>
       <w:r>
         <w:rPr>
@@ -4588,12 +4756,21 @@
         </w:rPr>
         <w:t>较小，所以本次研究中使用</w:t>
       </w:r>
-      <w:r>
-        <w:rPr>
-          <w:rFonts w:ascii="Times New Roman Regular" w:eastAsia="SimSun" w:hAnsi="Times New Roman Regular" w:cs="Times New Roman Regular"/>
-          <w:szCs w:val="21"/>
-        </w:rPr>
-        <w:t>O.i. group IIC intron</w:t>
+      <w:proofErr w:type="spellStart"/>
+      <w:r>
+        <w:rPr>
+          <w:rFonts w:ascii="Times New Roman Regular" w:eastAsia="SimSun" w:hAnsi="Times New Roman Regular" w:cs="Times New Roman Regular"/>
+          <w:szCs w:val="21"/>
+        </w:rPr>
+        <w:t>O.i.</w:t>
+      </w:r>
+      <w:proofErr w:type="spellEnd"/>
+      <w:r>
+        <w:rPr>
+          <w:rFonts w:ascii="Times New Roman Regular" w:eastAsia="SimSun" w:hAnsi="Times New Roman Regular" w:cs="Times New Roman Regular"/>
+          <w:szCs w:val="21"/>
+        </w:rPr>
+        <w:t> group IIC intron</w:t>
       </w:r>
       <w:r>
         <w:rPr>
@@ -4745,19 +4922,36 @@
         </w:rPr>
         <w:t xml:space="preserve">17 </w:t>
       </w:r>
-      <w:r>
-        <w:rPr>
-          <w:rFonts w:ascii="Times New Roman Regular" w:eastAsia="SimSun" w:hAnsi="Times New Roman Regular" w:cs="Times New Roman Regular"/>
-          <w:szCs w:val="21"/>
-        </w:rPr>
-        <w:t>O.i. group IIC intron</w:t>
+      <w:proofErr w:type="spellStart"/>
+      <w:r>
+        <w:rPr>
+          <w:rFonts w:ascii="Times New Roman Regular" w:eastAsia="SimSun" w:hAnsi="Times New Roman Regular" w:cs="Times New Roman Regular"/>
+          <w:szCs w:val="21"/>
+        </w:rPr>
+        <w:t>O.i.</w:t>
+      </w:r>
+      <w:proofErr w:type="spellEnd"/>
+      <w:r>
+        <w:rPr>
+          <w:rFonts w:ascii="Times New Roman Regular" w:eastAsia="SimSun" w:hAnsi="Times New Roman Regular" w:cs="Times New Roman Regular"/>
+          <w:szCs w:val="21"/>
+        </w:rPr>
+        <w:t> group IIC intron</w:t>
       </w:r>
       <w:r>
         <w:rPr>
           <w:rFonts w:ascii="Times New Roman Regular" w:eastAsia="SimSun" w:hAnsi="Times New Roman Regular" w:cs="Times New Roman Regular" w:hint="eastAsia"/>
           <w:szCs w:val="21"/>
         </w:rPr>
-        <w:t xml:space="preserve"> scoffo</w:t>
+        <w:t xml:space="preserve"> </w:t>
+      </w:r>
+      <w:proofErr w:type="spellStart"/>
+      <w:r>
+        <w:rPr>
+          <w:rFonts w:ascii="Times New Roman Regular" w:eastAsia="SimSun" w:hAnsi="Times New Roman Regular" w:cs="Times New Roman Regular" w:hint="eastAsia"/>
+          <w:szCs w:val="21"/>
+        </w:rPr>
+        <w:t>scoffo</w:t>
       </w:r>
       <w:r>
         <w:rPr>
@@ -4766,6 +4960,7 @@
         </w:rPr>
         <w:t>ld</w:t>
       </w:r>
+      <w:proofErr w:type="spellEnd"/>
       <w:r>
         <w:rPr>
           <w:rFonts w:ascii="Times New Roman Regular" w:eastAsia="SimSun" w:hAnsi="Times New Roman Regular" w:cs="Times New Roman Regular" w:hint="eastAsia"/>
@@ -4886,6 +5081,7 @@
         </w:rPr>
         <w:t>，也许我们能够更好地在原子层面研究生物大分子结构与动态变化。此外，诸如</w:t>
       </w:r>
+      <w:proofErr w:type="spellStart"/>
       <w:r>
         <w:rPr>
           <w:rFonts w:ascii="Times New Roman Regular" w:eastAsia="SimSun" w:hAnsi="Times New Roman Regular" w:cs="Times New Roman Regular"/>
@@ -4893,6 +5089,7 @@
         </w:rPr>
         <w:t>Alphafold</w:t>
       </w:r>
+      <w:proofErr w:type="spellEnd"/>
       <w:r>
         <w:rPr>
           <w:rFonts w:ascii="Times New Roman Regular" w:eastAsia="SimSun" w:hAnsi="Times New Roman Regular" w:cs="Times New Roman Regular"/>

</xml_diff>